<commit_message>
New readme and folder
</commit_message>
<xml_diff>
--- a/Read Me v.7.docx
+++ b/Read Me v.7.docx
@@ -25,6 +25,8 @@
         <w:jc w:val="center"/>
         <w:rPr>
           <w:b/>
+          <w:sz w:val="24"/>
+          <w:szCs w:val="24"/>
         </w:rPr>
       </w:pPr>
     </w:p>
@@ -33,185 +35,349 @@
         <w:t xml:space="preserve">1. </w:t>
       </w:r>
       <w:r>
-        <w:t>The user or editor should REMOVE the file(s) from the folder '1. Files requiring Correcting' (they need to be removed them from the shared Dropbox folder to avoid more than one person editing the same file) and let me know which file(s) you're working on. UNDER NO CIRCUMSTANCES should you edit a file while still in the Dropbox folder</w:t>
-      </w:r>
-      <w:r>
-        <w:t>, in case someone else is trying to do the same!</w:t>
-      </w:r>
-      <w:bookmarkStart w:id="0" w:name="_GoBack"/>
-      <w:bookmarkEnd w:id="0"/>
+        <w:t xml:space="preserve">Steve2000 will translate errors and </w:t>
+      </w:r>
+      <w:proofErr w:type="spellStart"/>
+      <w:r>
+        <w:t>colloquialise</w:t>
+      </w:r>
+      <w:proofErr w:type="spellEnd"/>
+      <w:r>
+        <w:t xml:space="preserve"> the text in each of the original files, and put the finished file into the folder ‘2. For Sword‘</w:t>
+      </w:r>
+    </w:p>
+    <w:p>
+      <w:r>
+        <w:t xml:space="preserve">2. Sword2012 will further </w:t>
+      </w:r>
+      <w:proofErr w:type="spellStart"/>
+      <w:r>
+        <w:t>colloquialise</w:t>
+      </w:r>
+      <w:proofErr w:type="spellEnd"/>
+      <w:r>
+        <w:t>,</w:t>
+      </w:r>
+      <w:r>
+        <w:t xml:space="preserve"> </w:t>
+      </w:r>
+      <w:proofErr w:type="spellStart"/>
+      <w:r>
+        <w:t>systemetise</w:t>
+      </w:r>
+      <w:proofErr w:type="spellEnd"/>
+      <w:r>
+        <w:t xml:space="preserve">, edit and proof the files, then </w:t>
+      </w:r>
+      <w:r>
+        <w:t xml:space="preserve">put </w:t>
+      </w:r>
+      <w:r>
+        <w:t xml:space="preserve">them </w:t>
+      </w:r>
+      <w:r>
+        <w:t xml:space="preserve">into </w:t>
+      </w:r>
+      <w:r>
+        <w:t>dated folders within the ‘Working Folder’ in</w:t>
+      </w:r>
+      <w:r>
+        <w:t xml:space="preserve"> ‘Revised Files </w:t>
+      </w:r>
+      <w:r>
+        <w:t>by aleks1970</w:t>
+      </w:r>
+      <w:r>
+        <w:t>’ for him to check for coding errors, before he submits them to TB</w:t>
+      </w:r>
+    </w:p>
+    <w:p>
+      <w:r>
+        <w:t>Steve and Sword will use</w:t>
+      </w:r>
+      <w:r>
+        <w:t xml:space="preserve"> Notepad++</w:t>
+      </w:r>
+      <w:r>
+        <w:t xml:space="preserve"> as a text editor, and keep each other up to date of when a new version is available</w:t>
+      </w:r>
     </w:p>
     <w:p/>
     <w:p>
-      <w:r>
+      <w:pPr>
+        <w:jc w:val="center"/>
         <w:rPr>
           <w:b/>
         </w:rPr>
-        <w:t xml:space="preserve">2. </w:t>
-      </w:r>
-      <w:r>
-        <w:t>The file should be placed onto your computer for you to correct</w:t>
-      </w:r>
-    </w:p>
-    <w:p>
-      <w:r>
-        <w:t>Use a decent text editor, not simply Notepad. The free programme Notepad++ is a good one</w:t>
+      </w:pPr>
+      <w:r>
+        <w:rPr>
+          <w:b/>
+        </w:rPr>
+        <w:t>RULES</w:t>
+      </w:r>
+    </w:p>
+    <w:p>
+      <w:r>
+        <w:t>NOTE 1 - Avoid using the following characters</w:t>
+      </w:r>
+      <w:r>
+        <w:t xml:space="preserve"> with</w:t>
+      </w:r>
+      <w:r>
+        <w:t xml:space="preserve">in text. They are used for coding, and can cause CTD's if </w:t>
+      </w:r>
+      <w:r>
+        <w:t>not used carefully</w:t>
+      </w:r>
+    </w:p>
+    <w:p>
+      <w:r>
+        <w:t>Forward slash /</w:t>
+      </w:r>
+    </w:p>
+    <w:p>
+      <w:r>
+        <w:t xml:space="preserve">Backslash    </w:t>
+      </w:r>
+      <w:r>
+        <w:t xml:space="preserve">   </w:t>
+      </w:r>
+      <w:r>
+        <w:t xml:space="preserve"> \</w:t>
+      </w:r>
+      <w:r>
+        <w:tab/>
+      </w:r>
+      <w:r>
+        <w:tab/>
+      </w:r>
+      <w:r>
+        <w:t>Us</w:t>
+      </w:r>
+      <w:r>
+        <w:t>ed for line spacing</w:t>
+      </w:r>
+    </w:p>
+    <w:p>
+      <w:r>
+        <w:t>Ampersand     &amp;</w:t>
+      </w:r>
+    </w:p>
+    <w:p>
+      <w:r>
+        <w:t xml:space="preserve">Do not use </w:t>
+      </w:r>
+      <w:r>
+        <w:t>Enter</w:t>
+      </w:r>
+      <w:r>
+        <w:t xml:space="preserve"> within the text, as this creates string length errors in the code. If you need a line space, use the </w:t>
+      </w:r>
+      <w:r>
+        <w:t>proper LUA</w:t>
+      </w:r>
+      <w:r>
+        <w:t xml:space="preserve"> code</w:t>
+      </w:r>
+    </w:p>
+    <w:p>
+      <w:r>
+        <w:t>\</w:t>
+      </w:r>
+      <w:r>
+        <w:t>n at the end of a line of text will create a single line space</w:t>
+      </w:r>
+      <w:r>
+        <w:t xml:space="preserve">. A space is </w:t>
+      </w:r>
+      <w:r>
+        <w:rPr>
+          <w:u w:val="single"/>
+        </w:rPr>
+        <w:t>not</w:t>
+      </w:r>
+      <w:r>
+        <w:t xml:space="preserve"> required either side of it</w:t>
+      </w:r>
+    </w:p>
+    <w:p>
+      <w:pPr>
+        <w:rPr>
+          <w:color w:val="FF0000"/>
+        </w:rPr>
+      </w:pPr>
+      <w:r>
+        <w:t>\n \</w:t>
+      </w:r>
+      <w:r>
+        <w:t>n a</w:t>
+      </w:r>
+      <w:r>
+        <w:t>t the end of a line of text should</w:t>
+      </w:r>
+      <w:r>
+        <w:t xml:space="preserve"> create a double line space</w:t>
+      </w:r>
+      <w:r>
+        <w:t xml:space="preserve"> - </w:t>
+      </w:r>
+      <w:r>
+        <w:rPr>
+          <w:color w:val="FF0000"/>
+        </w:rPr>
+        <w:t>thi</w:t>
+      </w:r>
+      <w:r>
+        <w:rPr>
+          <w:color w:val="FF0000"/>
+        </w:rPr>
+        <w:t>s doesn’t work in some text boxes,</w:t>
+      </w:r>
+      <w:r>
+        <w:rPr>
+          <w:color w:val="FF0000"/>
+        </w:rPr>
+        <w:t xml:space="preserve"> and you’ll be limited to just</w:t>
+      </w:r>
+      <w:r>
+        <w:rPr>
+          <w:color w:val="FF0000"/>
+        </w:rPr>
+        <w:t xml:space="preserve"> one </w:t>
+      </w:r>
+      <w:r>
+        <w:rPr>
+          <w:color w:val="FF0000"/>
+        </w:rPr>
+        <w:t xml:space="preserve"> \</w:t>
+      </w:r>
+      <w:r>
+        <w:rPr>
+          <w:color w:val="FF0000"/>
+        </w:rPr>
+        <w:t>n</w:t>
+      </w:r>
+      <w:r>
+        <w:rPr>
+          <w:color w:val="FF0000"/>
+        </w:rPr>
+        <w:t xml:space="preserve">   </w:t>
+      </w:r>
+      <w:r>
+        <w:t xml:space="preserve">A space is </w:t>
+      </w:r>
+      <w:r>
+        <w:rPr>
+          <w:u w:val="single"/>
+        </w:rPr>
+        <w:t>not</w:t>
+      </w:r>
+      <w:r>
+        <w:t xml:space="preserve"> required either side of it</w:t>
+      </w:r>
+      <w:r>
+        <w:t xml:space="preserve"> – just in between them</w:t>
       </w:r>
     </w:p>
     <w:p/>
     <w:p>
       <w:r>
-        <w:t>NOTE 1 - Avoid using the following characters in text. They are used for coding, and can cause CTD's if used out of place</w:t>
-      </w:r>
-    </w:p>
-    <w:p>
-      <w:r>
-        <w:t>Forward slash /</w:t>
-      </w:r>
-    </w:p>
-    <w:p>
-      <w:r>
-        <w:t xml:space="preserve">Backslash    </w:t>
-      </w:r>
-      <w:r>
-        <w:t xml:space="preserve">   </w:t>
-      </w:r>
-      <w:r>
-        <w:t xml:space="preserve"> \</w:t>
-      </w:r>
-    </w:p>
-    <w:p>
-      <w:r>
-        <w:t>Ampersand     &amp;</w:t>
-      </w:r>
-    </w:p>
-    <w:p>
-      <w:r>
-        <w:t xml:space="preserve">Do not use </w:t>
-      </w:r>
-      <w:r>
-        <w:t>Enter</w:t>
-      </w:r>
-      <w:r>
-        <w:t xml:space="preserve"> within the text, as this creates string length errors in the code. If you need a line space, use the proper code</w:t>
-      </w:r>
-    </w:p>
-    <w:p>
-      <w:r>
-        <w:t>/n at the end of a line of text will create a single line space</w:t>
-      </w:r>
-    </w:p>
-    <w:p>
-      <w:r>
-        <w:t>/n /n at the end of a line of text will create a double line space</w:t>
+        <w:t xml:space="preserve">NOTE 2 - In SMS and game news messages, avoid using the single inverted comma ' </w:t>
+      </w:r>
+      <w:r>
+        <w:t>because</w:t>
+      </w:r>
+      <w:r>
+        <w:t xml:space="preserve"> it can cause CTD's</w:t>
+      </w:r>
+      <w:r>
+        <w:t xml:space="preserve"> </w:t>
+      </w:r>
+      <w:r>
+        <w:t>that are difficult to trace</w:t>
       </w:r>
     </w:p>
     <w:p/>
     <w:p>
       <w:r>
-        <w:t xml:space="preserve">NOTE 2 - In SMS and game news messages, avoid using the single inverted comma ' </w:t>
-      </w:r>
-      <w:r>
-        <w:t>because</w:t>
-      </w:r>
-      <w:r>
-        <w:t xml:space="preserve"> it can cause CTD's</w:t>
+        <w:t>NOTE 3 - Be extremely careful not to touch the coding either side of the text you're working on</w:t>
+      </w:r>
+    </w:p>
+    <w:p>
+      <w:r>
+        <w:t xml:space="preserve">Text is usually between the placeholders </w:t>
+      </w:r>
+      <w:r>
+        <w:rPr>
+          <w:color w:val="0070C0"/>
+        </w:rPr>
+        <w:t>&lt;text&gt;</w:t>
+      </w:r>
+      <w:r>
+        <w:t xml:space="preserve"> and </w:t>
+      </w:r>
+      <w:r>
+        <w:rPr>
+          <w:color w:val="0070C0"/>
+        </w:rPr>
+        <w:t>&lt;/text&gt;</w:t>
+      </w:r>
+      <w:r>
+        <w:t xml:space="preserve"> so please ensure they are still complete </w:t>
+      </w:r>
+      <w:r>
+        <w:t>after</w:t>
+      </w:r>
+      <w:r>
+        <w:t xml:space="preserve"> you’ve finished the </w:t>
+      </w:r>
+      <w:r>
+        <w:t>text</w:t>
+      </w:r>
+      <w:r>
+        <w:t xml:space="preserve"> between them</w:t>
+      </w:r>
+    </w:p>
+    <w:p>
+      <w:r>
+        <w:t>Sometimes you’ll this.</w:t>
       </w:r>
       <w:r>
         <w:t xml:space="preserve"> </w:t>
       </w:r>
       <w:r>
-        <w:t>that are difficult to trace</w:t>
+        <w:t>&lt;</w:t>
+      </w:r>
+      <w:proofErr w:type="gramStart"/>
+      <w:r>
+        <w:t>text&gt;</w:t>
+      </w:r>
+      <w:proofErr w:type="gramEnd"/>
+      <w:r>
+        <w:t>Press ($$ACTION_USE$$) to close the door&lt;/text&gt;</w:t>
+      </w:r>
+    </w:p>
+    <w:p>
+      <w:r>
+        <w:t xml:space="preserve">In this case, do not touch the </w:t>
+      </w:r>
+      <w:r>
+        <w:rPr>
+          <w:color w:val="0070C0"/>
+        </w:rPr>
+        <w:t>($$ACTION_USE$$)</w:t>
+      </w:r>
+      <w:r>
+        <w:t xml:space="preserve"> code in the middle, just the text either side of it</w:t>
+      </w:r>
+    </w:p>
+    <w:p>
+      <w:r>
+        <w:t>Unless you're confident with the coding used for LUA, in relationship with text layout, don't change anything, but point it out for further correction down the chain when you submit it</w:t>
       </w:r>
     </w:p>
     <w:p/>
-    <w:p>
-      <w:r>
-        <w:t>NOTE 3 - Be extremely careful not to touch the coding either side of the text you're working on</w:t>
-      </w:r>
-    </w:p>
-    <w:p>
-      <w:r>
-        <w:t>Text is usually between the placeholders &lt;text&gt; and &lt;/text&gt; so please ensure they are still complete when you’ve finished the section between them</w:t>
-      </w:r>
-    </w:p>
-    <w:p>
-      <w:r>
-        <w:t>Unless you're confident with the coding used for LUA, in relationship with text layout, don't change anything, but point it out for further correction down the chain when you submit it</w:t>
-      </w:r>
-    </w:p>
-    <w:p/>
-    <w:p>
-      <w:r>
-        <w:rPr>
-          <w:b/>
-        </w:rPr>
-        <w:t>3.</w:t>
-      </w:r>
-      <w:r>
-        <w:t xml:space="preserve"> When finished, </w:t>
-      </w:r>
-      <w:r>
-        <w:t>precede</w:t>
-      </w:r>
-      <w:r>
-        <w:t xml:space="preserve"> the filename file with CORRECTED, and put the Original and the Corrected files into the '2. Files requiring Editing and Proofing' folder, and inform me that they are there</w:t>
-      </w:r>
-    </w:p>
-    <w:p/>
-    <w:p>
-      <w:r>
-        <w:rPr>
-          <w:b/>
-        </w:rPr>
-        <w:t xml:space="preserve">4. </w:t>
-      </w:r>
-      <w:r>
-        <w:t>S</w:t>
-      </w:r>
-      <w:r>
-        <w:t>word2012</w:t>
-      </w:r>
-      <w:r>
-        <w:t xml:space="preserve"> will do the editing and proofing, and will label the file PROOFED. The three files, Original, Corrected, and Proofed </w:t>
-      </w:r>
-      <w:r>
-        <w:t>will</w:t>
-      </w:r>
-      <w:r>
-        <w:t xml:space="preserve"> then be</w:t>
-      </w:r>
-      <w:r>
-        <w:t xml:space="preserve"> put into the ‘Revised Files </w:t>
-      </w:r>
-      <w:r>
-        <w:t>by aleks1970</w:t>
-      </w:r>
-      <w:r>
-        <w:t>’ for him to check for</w:t>
-      </w:r>
-      <w:r>
-        <w:t xml:space="preserve"> coding </w:t>
-      </w:r>
-      <w:r>
-        <w:t>errors</w:t>
-      </w:r>
-      <w:r>
-        <w:t xml:space="preserve">, before </w:t>
-      </w:r>
-      <w:r>
-        <w:t xml:space="preserve">he </w:t>
-      </w:r>
-      <w:r>
-        <w:t>subm</w:t>
-      </w:r>
-      <w:r>
-        <w:t>its</w:t>
-      </w:r>
-      <w:r>
-        <w:t xml:space="preserve"> them to TB</w:t>
-      </w:r>
-    </w:p>
     <w:p/>
     <w:p>
       <w:pPr>
@@ -224,6 +390,7 @@
         </w:rPr>
       </w:pPr>
       <w:r>
+        <w:lastRenderedPageBreak/>
         <w:t xml:space="preserve">Guidance on coloured text layout, </w:t>
       </w:r>
       <w:r>
@@ -268,467 +435,561 @@
       <w:pPr>
         <w:pStyle w:val="NoSpacing"/>
         <w:rPr>
+          <w:color w:val="70AD47" w:themeColor="accent6"/>
+        </w:rPr>
+      </w:pPr>
+      <w:proofErr w:type="gramStart"/>
+      <w:r>
+        <w:rPr>
+          <w:color w:val="70AD47" w:themeColor="accent6"/>
+        </w:rPr>
+        <w:t>&lt;!--</w:t>
+      </w:r>
+      <w:proofErr w:type="gramEnd"/>
+      <w:r>
+        <w:rPr>
+          <w:color w:val="70AD47" w:themeColor="accent6"/>
+        </w:rPr>
+        <w:t xml:space="preserve"> MF minor rewrite</w:t>
+      </w:r>
+      <w:r>
+        <w:rPr>
+          <w:color w:val="70AD47" w:themeColor="accent6"/>
+        </w:rPr>
+        <w:t xml:space="preserve"> --&gt;</w:t>
+      </w:r>
+    </w:p>
+    <w:p>
+      <w:pPr>
+        <w:pStyle w:val="NoSpacing"/>
+      </w:pPr>
+      <w:r>
+        <w:rPr>
           <w:color w:val="0070C0"/>
         </w:rPr>
-      </w:pPr>
+        <w:t>&lt;text&gt;</w:t>
+      </w:r>
+      <w:r>
+        <w:rPr>
+          <w:color w:val="7030A0"/>
+        </w:rPr>
+        <w:t>%c[255,255,255,255]</w:t>
+      </w:r>
+      <w:r>
+        <w:t xml:space="preserve">Radiation </w:t>
+      </w:r>
+      <w:r>
+        <w:rPr>
+          <w:color w:val="7030A0"/>
+        </w:rPr>
+        <w:t>%c[255,255,1,1]</w:t>
+      </w:r>
+      <w:r>
+        <w:t>+5\</w:t>
+      </w:r>
+      <w:proofErr w:type="spellStart"/>
+      <w:r>
+        <w:t>n</w:t>
+      </w:r>
+      <w:r>
+        <w:rPr>
+          <w:color w:val="7030A0"/>
+        </w:rPr>
+        <w:t>%c</w:t>
+      </w:r>
+      <w:proofErr w:type="spellEnd"/>
+      <w:r>
+        <w:rPr>
+          <w:color w:val="7030A0"/>
+        </w:rPr>
+        <w:t>[255,255,255,255]</w:t>
+      </w:r>
+      <w:r>
+        <w:t xml:space="preserve">Rupture </w:t>
+      </w:r>
+      <w:r>
+        <w:rPr>
+          <w:color w:val="7030A0"/>
+        </w:rPr>
+        <w:t>%c[255,1,255,1]</w:t>
+      </w:r>
+      <w:r>
+        <w:t>+7 %\n \</w:t>
+      </w:r>
+      <w:proofErr w:type="spellStart"/>
+      <w:r>
+        <w:t>n</w:t>
+      </w:r>
+      <w:r>
+        <w:rPr>
+          <w:color w:val="7030A0"/>
+        </w:rPr>
+        <w:t>%c</w:t>
+      </w:r>
+      <w:proofErr w:type="spellEnd"/>
+      <w:r>
+        <w:rPr>
+          <w:color w:val="7030A0"/>
+        </w:rPr>
+        <w:t>[255,224,224,160]</w:t>
+      </w:r>
+      <w:r>
+        <w:t>This modification is interesting primarily because it reduces the sensitivity of the skin to rupture. Unfortunately, it is radioactive.\n \</w:t>
+      </w:r>
+      <w:proofErr w:type="spellStart"/>
+      <w:r>
+        <w:t>nAn</w:t>
+      </w:r>
+      <w:proofErr w:type="spellEnd"/>
+      <w:r>
+        <w:t xml:space="preserve"> artefact "</w:t>
+      </w:r>
+      <w:proofErr w:type="spellStart"/>
+      <w:r>
+        <w:t>Kolobok</w:t>
+      </w:r>
+      <w:proofErr w:type="spellEnd"/>
+      <w:r>
+        <w:t>" reacted with the anomaly "Springboard".\</w:t>
+      </w:r>
+      <w:proofErr w:type="spellStart"/>
+      <w:r>
+        <w:t>n</w:t>
+      </w:r>
+      <w:r>
+        <w:rPr>
+          <w:color w:val="7030A0"/>
+        </w:rPr>
+        <w:t>%c</w:t>
+      </w:r>
+      <w:proofErr w:type="spellEnd"/>
+      <w:r>
+        <w:rPr>
+          <w:color w:val="7030A0"/>
+        </w:rPr>
+        <w:t>[255,255,255,255]</w:t>
+      </w:r>
+      <w:r>
+        <w:t xml:space="preserve">Time for transmutation </w:t>
+      </w:r>
+      <w:r>
+        <w:rPr>
+          <w:color w:val="7030A0"/>
+        </w:rPr>
+        <w:t>%c[255,224,224,160]</w:t>
+      </w:r>
+      <w:r>
+        <w:t>2 hours Zone\</w:t>
+      </w:r>
+      <w:proofErr w:type="spellStart"/>
+      <w:r>
+        <w:t>n</w:t>
+      </w:r>
+      <w:r>
+        <w:rPr>
+          <w:color w:val="7030A0"/>
+        </w:rPr>
+        <w:t>%c</w:t>
+      </w:r>
+      <w:proofErr w:type="spellEnd"/>
+      <w:r>
+        <w:rPr>
+          <w:color w:val="7030A0"/>
+        </w:rPr>
+        <w:t>[255,255,255,255]</w:t>
+      </w:r>
+      <w:r>
+        <w:t xml:space="preserve">The probability of successful transmutation </w:t>
+      </w:r>
+      <w:r>
+        <w:rPr>
+          <w:color w:val="7030A0"/>
+        </w:rPr>
+        <w:t>%c[255,1,255,1]</w:t>
+      </w:r>
+      <w:r>
+        <w:t xml:space="preserve">100 </w:t>
+      </w:r>
+      <w:r>
+        <w:t>%</w:t>
+      </w:r>
+      <w:r>
+        <w:rPr>
+          <w:color w:val="A5A5A5" w:themeColor="accent3"/>
+        </w:rPr>
+        <w:t>%c[default]</w:t>
+      </w:r>
+      <w:r>
+        <w:rPr>
+          <w:color w:val="0070C0"/>
+        </w:rPr>
+        <w:t>&lt;/text&gt;</w:t>
+      </w:r>
+    </w:p>
+    <w:p>
+      <w:pPr>
+        <w:pStyle w:val="NoSpacing"/>
+        <w:rPr>
+          <w:color w:val="FF0000"/>
+        </w:rPr>
+      </w:pPr>
+      <w:r>
+        <w:rPr>
+          <w:color w:val="FF0000"/>
+        </w:rPr>
+        <w:t>&lt;/string&gt;</w:t>
+      </w:r>
+    </w:p>
+    <w:p>
+      <w:pPr>
+        <w:pStyle w:val="NoSpacing"/>
+      </w:pPr>
+    </w:p>
+    <w:p>
+      <w:pPr>
+        <w:pStyle w:val="NoSpacing"/>
+      </w:pPr>
+      <w:r>
+        <w:t xml:space="preserve">Text in </w:t>
+      </w:r>
+      <w:r>
+        <w:rPr>
+          <w:color w:val="FF0000"/>
+        </w:rPr>
+        <w:t>red</w:t>
+      </w:r>
+      <w:r>
+        <w:t xml:space="preserve"> here d</w:t>
+      </w:r>
+      <w:r>
+        <w:t>enotes an item ID in the game. Do NOT touch this</w:t>
+      </w:r>
+      <w:r>
+        <w:t xml:space="preserve"> line</w:t>
+      </w:r>
+      <w:r>
+        <w:t>!!!</w:t>
+      </w:r>
+    </w:p>
+    <w:p>
+      <w:pPr>
+        <w:pStyle w:val="NoSpacing"/>
+      </w:pPr>
+    </w:p>
+    <w:p>
+      <w:pPr>
+        <w:pStyle w:val="NoSpacing"/>
+      </w:pPr>
+      <w:r>
+        <w:t xml:space="preserve">Text in </w:t>
+      </w:r>
+      <w:r>
+        <w:rPr>
+          <w:color w:val="70AD47" w:themeColor="accent6"/>
+        </w:rPr>
+        <w:t>green</w:t>
+      </w:r>
+      <w:r>
+        <w:t xml:space="preserve"> here d</w:t>
+      </w:r>
+      <w:r>
+        <w:t>enotes the previous editor’s c</w:t>
+      </w:r>
+      <w:r>
+        <w:t>omment</w:t>
+      </w:r>
+      <w:r>
+        <w:t xml:space="preserve">s. </w:t>
+      </w:r>
+      <w:r>
+        <w:t>Please</w:t>
+      </w:r>
+      <w:r>
+        <w:t xml:space="preserve"> </w:t>
+      </w:r>
+      <w:r>
+        <w:t xml:space="preserve">add a new similar line under the last one, </w:t>
+      </w:r>
+      <w:r>
+        <w:t>carefully</w:t>
+      </w:r>
+      <w:r>
+        <w:t xml:space="preserve"> explaining what</w:t>
+      </w:r>
+      <w:r>
+        <w:t xml:space="preserve"> you’ve done here, between the</w:t>
+      </w:r>
+      <w:r>
+        <w:t xml:space="preserve"> </w:t>
+      </w:r>
+      <w:r>
+        <w:t xml:space="preserve">left </w:t>
+      </w:r>
+      <w:r>
+        <w:t>&lt;</w:t>
+      </w:r>
       <w:proofErr w:type="gramStart"/>
       <w:r>
+        <w:t>!--</w:t>
+      </w:r>
+      <w:proofErr w:type="gramEnd"/>
+      <w:r>
+        <w:t xml:space="preserve">   </w:t>
+      </w:r>
+      <w:r>
+        <w:rPr>
+          <w:color w:val="70AD47" w:themeColor="accent6"/>
+        </w:rPr>
+        <w:t>your c</w:t>
+      </w:r>
+      <w:r>
+        <w:rPr>
+          <w:color w:val="70AD47" w:themeColor="accent6"/>
+        </w:rPr>
+        <w:t>omments</w:t>
+      </w:r>
+      <w:r>
+        <w:t xml:space="preserve">  --</w:t>
+      </w:r>
+      <w:r>
+        <w:t xml:space="preserve">&gt; </w:t>
+      </w:r>
+      <w:r>
+        <w:t xml:space="preserve">and right </w:t>
+      </w:r>
+      <w:r>
+        <w:t>placeholders</w:t>
+      </w:r>
+      <w:r>
+        <w:t>, adding your own</w:t>
+      </w:r>
+      <w:r>
+        <w:t xml:space="preserve"> name</w:t>
+      </w:r>
+      <w:r>
+        <w:t xml:space="preserve"> and the date in the format </w:t>
+      </w:r>
+      <w:r>
+        <w:rPr>
+          <w:color w:val="70AD47" w:themeColor="accent6"/>
+        </w:rPr>
+        <w:t>09 Dec 15</w:t>
+      </w:r>
+      <w:r>
+        <w:t>. Here, ‘MF’ are the initials of the previous editor</w:t>
+      </w:r>
+    </w:p>
+    <w:p>
+      <w:pPr>
+        <w:pStyle w:val="NoSpacing"/>
+      </w:pPr>
+    </w:p>
+    <w:p>
+      <w:pPr>
+        <w:pStyle w:val="NoSpacing"/>
+      </w:pPr>
+      <w:r>
+        <w:t xml:space="preserve">Text in </w:t>
+      </w:r>
+      <w:r>
         <w:rPr>
           <w:color w:val="0070C0"/>
         </w:rPr>
-        <w:t>&lt;!--</w:t>
-      </w:r>
-      <w:proofErr w:type="gramEnd"/>
-      <w:r>
-        <w:rPr>
-          <w:color w:val="0070C0"/>
-        </w:rPr>
-        <w:t xml:space="preserve"> MF minor rewrite, --&gt;</w:t>
+        <w:t>blue</w:t>
+      </w:r>
+      <w:r>
+        <w:t>, in this case, are the placeholders at the beginning and end of the text. Be very careful not to touch these</w:t>
+      </w:r>
+      <w:r>
+        <w:t>, and check they are still complete after you’ve finished the line</w:t>
+      </w:r>
+      <w:r>
+        <w:t>!</w:t>
       </w:r>
     </w:p>
     <w:p>
       <w:pPr>
         <w:pStyle w:val="NoSpacing"/>
       </w:pPr>
-      <w:r>
-        <w:rPr>
-          <w:color w:val="00B050"/>
-        </w:rPr>
-        <w:t>&lt;text&gt;</w:t>
+    </w:p>
+    <w:p>
+      <w:pPr>
+        <w:pStyle w:val="NoSpacing"/>
+      </w:pPr>
+      <w:r>
+        <w:t>T</w:t>
+      </w:r>
+      <w:r>
+        <w:t xml:space="preserve">ext </w:t>
+      </w:r>
+      <w:r>
+        <w:t xml:space="preserve">in </w:t>
       </w:r>
       <w:r>
         <w:rPr>
           <w:color w:val="7030A0"/>
         </w:rPr>
-        <w:t>%c[255,255,255,255]</w:t>
-      </w:r>
-      <w:r>
-        <w:t xml:space="preserve">Radiation </w:t>
-      </w:r>
-      <w:r>
-        <w:rPr>
-          <w:color w:val="7030A0"/>
-        </w:rPr>
-        <w:t>%c[255,255,1,1]</w:t>
-      </w:r>
-      <w:r>
-        <w:t>+5\</w:t>
+        <w:t>purple</w:t>
+      </w:r>
+      <w:r>
+        <w:t xml:space="preserve"> </w:t>
+      </w:r>
+      <w:r>
+        <w:t xml:space="preserve">sets </w:t>
+      </w:r>
+      <w:r>
+        <w:t xml:space="preserve">the </w:t>
+      </w:r>
+      <w:r>
+        <w:t>colo</w:t>
+      </w:r>
+      <w:r>
+        <w:t>u</w:t>
+      </w:r>
+      <w:r>
+        <w:t>r of</w:t>
+      </w:r>
+      <w:r>
+        <w:t xml:space="preserve"> </w:t>
+      </w:r>
+      <w:r>
+        <w:t xml:space="preserve">the </w:t>
+      </w:r>
+      <w:r>
+        <w:t xml:space="preserve">text </w:t>
+      </w:r>
+      <w:r>
+        <w:t>com</w:t>
+      </w:r>
+      <w:r>
+        <w:t xml:space="preserve">ing after </w:t>
+      </w:r>
+      <w:r>
+        <w:t>it</w:t>
+      </w:r>
+    </w:p>
+    <w:p>
+      <w:pPr>
+        <w:pStyle w:val="NoSpacing"/>
+      </w:pPr>
+    </w:p>
+    <w:p>
+      <w:r>
+        <w:t>T</w:t>
+      </w:r>
+      <w:r>
+        <w:t xml:space="preserve">ext </w:t>
+      </w:r>
+      <w:r>
+        <w:t xml:space="preserve">in </w:t>
+      </w:r>
+      <w:r>
+        <w:rPr>
+          <w:color w:val="A5A5A5" w:themeColor="accent3"/>
+        </w:rPr>
+        <w:t>grey</w:t>
+      </w:r>
+      <w:r>
+        <w:t xml:space="preserve"> set</w:t>
+      </w:r>
+      <w:r>
+        <w:t>s</w:t>
+      </w:r>
+      <w:r>
+        <w:t xml:space="preserve"> the </w:t>
+      </w:r>
+      <w:r>
+        <w:t xml:space="preserve">text back to the </w:t>
+      </w:r>
+      <w:r>
+        <w:t>default colo</w:t>
+      </w:r>
+      <w:r>
+        <w:t>u</w:t>
+      </w:r>
+      <w:r>
+        <w:t>r</w:t>
+      </w:r>
+      <w:r>
+        <w:t xml:space="preserve"> of the script</w:t>
+      </w:r>
+    </w:p>
+    <w:p>
+      <w:r>
+        <w:t xml:space="preserve">Code for coloured text </w:t>
+      </w:r>
+      <w:r>
+        <w:t xml:space="preserve">should </w:t>
+      </w:r>
+      <w:r>
+        <w:t>only</w:t>
+      </w:r>
+      <w:r>
+        <w:t xml:space="preserve"> be </w:t>
+      </w:r>
+      <w:r>
+        <w:t>changed</w:t>
+      </w:r>
+      <w:r>
+        <w:t xml:space="preserve"> </w:t>
+      </w:r>
+      <w:r>
+        <w:t xml:space="preserve">if </w:t>
+      </w:r>
+      <w:r>
+        <w:t xml:space="preserve">it contains an error, but </w:t>
+      </w:r>
+      <w:r>
+        <w:t xml:space="preserve">should </w:t>
+      </w:r>
+      <w:r>
+        <w:t xml:space="preserve">not be </w:t>
+      </w:r>
+      <w:r>
+        <w:t>changed</w:t>
+      </w:r>
+      <w:r>
+        <w:t xml:space="preserve"> </w:t>
+      </w:r>
+      <w:r>
+        <w:t>if the editor doesn’</w:t>
+      </w:r>
+      <w:r>
+        <w:t>t know the correct code for other colours</w:t>
+      </w:r>
+    </w:p>
+    <w:p/>
+    <w:p>
+      <w:r>
+        <w:t>Text files can be accessed by unpacking the .</w:t>
       </w:r>
       <w:proofErr w:type="spellStart"/>
       <w:r>
-        <w:t>n</w:t>
-      </w:r>
-      <w:r>
-        <w:rPr>
-          <w:color w:val="7030A0"/>
-        </w:rPr>
-        <w:t>%c</w:t>
+        <w:t>dbs</w:t>
       </w:r>
       <w:proofErr w:type="spellEnd"/>
       <w:r>
-        <w:rPr>
-          <w:color w:val="7030A0"/>
-        </w:rPr>
-        <w:t>[255,255,255,255]</w:t>
-      </w:r>
-      <w:r>
-        <w:t xml:space="preserve">Rupture </w:t>
-      </w:r>
-      <w:r>
-        <w:rPr>
-          <w:color w:val="7030A0"/>
-        </w:rPr>
-        <w:t>%c[255,1,255,1]</w:t>
-      </w:r>
-      <w:r>
-        <w:t>+7 %\n \</w:t>
+        <w:t xml:space="preserve"> file within your game</w:t>
+      </w:r>
+      <w:r>
+        <w:t xml:space="preserve">. The Unpacker tool is downloadable from </w:t>
       </w:r>
       <w:proofErr w:type="spellStart"/>
       <w:r>
-        <w:t>n</w:t>
-      </w:r>
-      <w:r>
-        <w:rPr>
-          <w:color w:val="7030A0"/>
-        </w:rPr>
-        <w:t>%c</w:t>
+        <w:t>Technobacon’s</w:t>
       </w:r>
       <w:proofErr w:type="spellEnd"/>
       <w:r>
-        <w:rPr>
-          <w:color w:val="7030A0"/>
-        </w:rPr>
-        <w:t>[255,224,224,160]</w:t>
-      </w:r>
-      <w:r>
-        <w:t>This modification is interesting primarily because it reduces the sensitivity of the skin to rupture. Unfortunately, it is radioactive.\n \</w:t>
-      </w:r>
-      <w:proofErr w:type="spellStart"/>
-      <w:r>
-        <w:t>nAn</w:t>
-      </w:r>
-      <w:proofErr w:type="spellEnd"/>
-      <w:r>
-        <w:t xml:space="preserve"> artefact "</w:t>
-      </w:r>
-      <w:proofErr w:type="spellStart"/>
-      <w:r>
-        <w:t>Kolobok</w:t>
-      </w:r>
-      <w:proofErr w:type="spellEnd"/>
-      <w:r>
-        <w:t>" reacted with the anomaly "Springboard".\</w:t>
-      </w:r>
-      <w:proofErr w:type="spellStart"/>
-      <w:r>
-        <w:t>n</w:t>
-      </w:r>
-      <w:r>
-        <w:rPr>
-          <w:color w:val="7030A0"/>
-        </w:rPr>
-        <w:t>%c</w:t>
-      </w:r>
-      <w:proofErr w:type="spellEnd"/>
-      <w:r>
-        <w:rPr>
-          <w:color w:val="7030A0"/>
-        </w:rPr>
-        <w:t>[255,255,255,255]</w:t>
-      </w:r>
-      <w:r>
-        <w:t xml:space="preserve">Time for transmutation </w:t>
-      </w:r>
-      <w:r>
-        <w:rPr>
-          <w:color w:val="7030A0"/>
-        </w:rPr>
-        <w:t>%c[255,224,224,160]</w:t>
-      </w:r>
-      <w:r>
-        <w:t>2 hours Zone\</w:t>
-      </w:r>
-      <w:proofErr w:type="spellStart"/>
-      <w:r>
-        <w:t>n</w:t>
-      </w:r>
-      <w:r>
-        <w:rPr>
-          <w:color w:val="7030A0"/>
-        </w:rPr>
-        <w:t>%c</w:t>
-      </w:r>
-      <w:proofErr w:type="spellEnd"/>
-      <w:r>
-        <w:rPr>
-          <w:color w:val="7030A0"/>
-        </w:rPr>
-        <w:t>[255,255,255,255]</w:t>
-      </w:r>
-      <w:r>
-        <w:t xml:space="preserve">The probability of successful transmutation </w:t>
-      </w:r>
-      <w:r>
-        <w:rPr>
-          <w:color w:val="7030A0"/>
-        </w:rPr>
-        <w:t>%c[255,1,255,1]</w:t>
-      </w:r>
-      <w:r>
-        <w:t xml:space="preserve">100 </w:t>
-      </w:r>
-      <w:r>
-        <w:t>%</w:t>
-      </w:r>
-      <w:r>
-        <w:rPr>
-          <w:color w:val="A5A5A5" w:themeColor="accent3"/>
-        </w:rPr>
-        <w:t>%c[default]</w:t>
-      </w:r>
-      <w:r>
-        <w:rPr>
-          <w:color w:val="00B050"/>
-        </w:rPr>
-        <w:t>&lt;/text&gt;</w:t>
-      </w:r>
-    </w:p>
-    <w:p>
-      <w:pPr>
-        <w:pStyle w:val="NoSpacing"/>
-        <w:rPr>
-          <w:color w:val="FF0000"/>
-        </w:rPr>
-      </w:pPr>
-      <w:r>
-        <w:rPr>
-          <w:color w:val="FF0000"/>
-        </w:rPr>
-        <w:t>&lt;/string&gt;</w:t>
-      </w:r>
-    </w:p>
-    <w:p>
-      <w:pPr>
-        <w:pStyle w:val="NoSpacing"/>
-      </w:pPr>
-    </w:p>
-    <w:p>
-      <w:pPr>
-        <w:pStyle w:val="NoSpacing"/>
-      </w:pPr>
-      <w:r>
-        <w:t xml:space="preserve">Text in </w:t>
-      </w:r>
-      <w:r>
-        <w:rPr>
-          <w:color w:val="FF0000"/>
-        </w:rPr>
-        <w:t>red</w:t>
-      </w:r>
-      <w:r>
-        <w:t xml:space="preserve"> denotes an item ID in the game. Do NOT touch this!!!</w:t>
-      </w:r>
-    </w:p>
-    <w:p>
-      <w:pPr>
-        <w:pStyle w:val="NoSpacing"/>
-      </w:pPr>
-    </w:p>
-    <w:p>
-      <w:pPr>
-        <w:pStyle w:val="NoSpacing"/>
-      </w:pPr>
-      <w:r>
-        <w:t xml:space="preserve">Text in </w:t>
-      </w:r>
-      <w:r>
-        <w:rPr>
-          <w:color w:val="0070C0"/>
-        </w:rPr>
-        <w:t>blue</w:t>
-      </w:r>
-      <w:r>
-        <w:t xml:space="preserve"> denotes the previous editor’s c</w:t>
-      </w:r>
-      <w:r>
-        <w:t>omment</w:t>
-      </w:r>
-      <w:r>
-        <w:t xml:space="preserve">s. </w:t>
-      </w:r>
-      <w:r>
-        <w:t>Please</w:t>
-      </w:r>
-      <w:r>
-        <w:t xml:space="preserve"> write what you’ve done here, carefully, between the</w:t>
-      </w:r>
-      <w:r>
-        <w:t xml:space="preserve"> &lt;</w:t>
-      </w:r>
-      <w:proofErr w:type="gramStart"/>
-      <w:r>
-        <w:t>!--</w:t>
-      </w:r>
-      <w:proofErr w:type="gramEnd"/>
-      <w:r>
-        <w:t xml:space="preserve">   </w:t>
-      </w:r>
-      <w:r>
-        <w:rPr>
-          <w:color w:val="0070C0"/>
-        </w:rPr>
-        <w:t>comments</w:t>
-      </w:r>
-      <w:r>
-        <w:t xml:space="preserve">  --</w:t>
-      </w:r>
-      <w:r>
-        <w:t xml:space="preserve">&gt; </w:t>
-      </w:r>
-      <w:r>
-        <w:t>placeholders</w:t>
-      </w:r>
-      <w:r>
-        <w:t>, adding your own initials</w:t>
-      </w:r>
-      <w:r>
-        <w:t xml:space="preserve"> and the date in the format </w:t>
-      </w:r>
-      <w:r>
-        <w:rPr>
-          <w:color w:val="0070C0"/>
-        </w:rPr>
-        <w:t>09</w:t>
-      </w:r>
-      <w:r>
-        <w:rPr>
-          <w:color w:val="0070C0"/>
-        </w:rPr>
-        <w:t xml:space="preserve"> </w:t>
-      </w:r>
-      <w:r>
-        <w:rPr>
-          <w:color w:val="0070C0"/>
-        </w:rPr>
-        <w:t>Dec</w:t>
-      </w:r>
-      <w:r>
-        <w:rPr>
-          <w:color w:val="0070C0"/>
-        </w:rPr>
-        <w:t xml:space="preserve"> </w:t>
-      </w:r>
-      <w:r>
-        <w:rPr>
-          <w:color w:val="0070C0"/>
-        </w:rPr>
-        <w:t>15</w:t>
-      </w:r>
-      <w:r>
-        <w:t>. Here, ‘MF’ are the initials of the previous editor</w:t>
-      </w:r>
-    </w:p>
-    <w:p>
-      <w:pPr>
-        <w:pStyle w:val="NoSpacing"/>
-      </w:pPr>
-    </w:p>
-    <w:p>
-      <w:pPr>
-        <w:pStyle w:val="NoSpacing"/>
-      </w:pPr>
-      <w:r>
-        <w:t xml:space="preserve">Text in </w:t>
-      </w:r>
-      <w:r>
-        <w:rPr>
-          <w:color w:val="00B050"/>
-        </w:rPr>
-        <w:t>green</w:t>
-      </w:r>
-      <w:r>
-        <w:t>, in this case, are the placeholders at the beginning and end of the text. Be very careful not to touch these!</w:t>
-      </w:r>
-    </w:p>
-    <w:p>
-      <w:pPr>
-        <w:pStyle w:val="NoSpacing"/>
-      </w:pPr>
-    </w:p>
-    <w:p>
-      <w:pPr>
-        <w:pStyle w:val="NoSpacing"/>
-      </w:pPr>
-      <w:r>
-        <w:t>T</w:t>
-      </w:r>
-      <w:r>
-        <w:t xml:space="preserve">ext </w:t>
-      </w:r>
-      <w:r>
-        <w:t xml:space="preserve">in </w:t>
-      </w:r>
-      <w:r>
-        <w:rPr>
-          <w:color w:val="7030A0"/>
-        </w:rPr>
-        <w:t>purple</w:t>
-      </w:r>
-      <w:r>
-        <w:t xml:space="preserve"> </w:t>
-      </w:r>
-      <w:r>
-        <w:t xml:space="preserve">sets </w:t>
-      </w:r>
-      <w:r>
-        <w:t xml:space="preserve">the </w:t>
-      </w:r>
-      <w:r>
-        <w:t>colo</w:t>
-      </w:r>
-      <w:r>
-        <w:t>u</w:t>
-      </w:r>
-      <w:r>
-        <w:t>r of</w:t>
-      </w:r>
-      <w:r>
-        <w:t xml:space="preserve"> </w:t>
-      </w:r>
-      <w:r>
-        <w:t xml:space="preserve">the </w:t>
-      </w:r>
-      <w:r>
-        <w:t xml:space="preserve">text </w:t>
-      </w:r>
-      <w:r>
-        <w:t>com</w:t>
-      </w:r>
-      <w:r>
-        <w:t xml:space="preserve">ing after </w:t>
-      </w:r>
-      <w:r>
-        <w:t>it</w:t>
-      </w:r>
-    </w:p>
-    <w:p>
-      <w:pPr>
-        <w:pStyle w:val="NoSpacing"/>
-      </w:pPr>
-    </w:p>
-    <w:p>
-      <w:r>
-        <w:t>T</w:t>
-      </w:r>
-      <w:r>
-        <w:t xml:space="preserve">ext </w:t>
-      </w:r>
-      <w:r>
-        <w:t xml:space="preserve">in </w:t>
-      </w:r>
-      <w:r>
-        <w:rPr>
-          <w:color w:val="A5A5A5" w:themeColor="accent3"/>
-        </w:rPr>
-        <w:t>grey</w:t>
-      </w:r>
-      <w:r>
-        <w:t xml:space="preserve"> set</w:t>
-      </w:r>
-      <w:r>
-        <w:t>s</w:t>
-      </w:r>
-      <w:r>
-        <w:t xml:space="preserve"> the </w:t>
-      </w:r>
-      <w:r>
-        <w:t xml:space="preserve">text back to the </w:t>
-      </w:r>
-      <w:r>
-        <w:t>default colo</w:t>
-      </w:r>
-      <w:r>
-        <w:t>u</w:t>
-      </w:r>
-      <w:r>
-        <w:t>r</w:t>
-      </w:r>
-      <w:r>
-        <w:t xml:space="preserve"> of the script</w:t>
-      </w:r>
-    </w:p>
-    <w:p>
-      <w:r>
-        <w:t xml:space="preserve">Code for coloured text should </w:t>
-      </w:r>
-      <w:r>
-        <w:t xml:space="preserve">not be </w:t>
-      </w:r>
-      <w:r>
-        <w:t>changed if the editor does not know the correct code for other colours</w:t>
-      </w:r>
-    </w:p>
-    <w:p>
+        <w:t xml:space="preserve"> Repository</w:t>
+      </w:r>
+      <w:bookmarkStart w:id="0" w:name="_GoBack"/>
+      <w:bookmarkEnd w:id="0"/>
+    </w:p>
+    <w:p/>
+    <w:p>
+      <w:pPr>
+        <w:jc w:val="center"/>
+      </w:pPr>
       <w:r>
         <w:t>FURTHER INFO WILL BE ADDED HERE AS MORE IS LEARNED</w:t>
       </w:r>
@@ -740,18 +1001,21 @@
     </w:p>
     <w:p>
       <w:r>
-        <w:t>Hope this makes sense...</w:t>
-      </w:r>
-    </w:p>
-    <w:p>
-      <w:r>
-        <w:t>If there are any problems, or if you delete a file by mistake then please email me at steve90k@yahoo.co.uk and I will replace the old files immediately.</w:t>
-      </w:r>
-    </w:p>
-    <w:p/>
-    <w:p>
-      <w:r>
-        <w:t>Any other questions or queries please email me or PM me on the steam forums ‘steve2000’.</w:t>
+        <w:t>If there are any problems, or if you delete a file by mistake then please email me at steve90k@yahoo.co.uk and I will re</w:t>
+      </w:r>
+      <w:r>
+        <w:t>place the old files immediately</w:t>
+      </w:r>
+    </w:p>
+    <w:p>
+      <w:r>
+        <w:t>Any other questions or queries p</w:t>
+      </w:r>
+      <w:r>
+        <w:t>lease email me or PM me on the S</w:t>
+      </w:r>
+      <w:r>
+        <w:t>team forums ‘steve2000’.</w:t>
       </w:r>
     </w:p>
     <w:sectPr>

</xml_diff>